<commit_message>
first setup project structure, multiple uml items added, refactored package names
</commit_message>
<xml_diff>
--- a/_docs/BP Airwolf.docx
+++ b/_docs/BP Airwolf.docx
@@ -481,6 +481,15 @@
     </w:p>
     <w:sdt>
       <w:sdtPr>
+        <w:rPr>
+          <w:rFonts w:asciiTheme="minorHAnsi" w:eastAsiaTheme="minorEastAsia" w:hAnsiTheme="minorHAnsi" w:cstheme="minorBidi"/>
+          <w:b w:val="0"/>
+          <w:bCs w:val="0"/>
+          <w:smallCaps w:val="0"/>
+          <w:color w:val="auto"/>
+          <w:sz w:val="22"/>
+          <w:szCs w:val="22"/>
+        </w:rPr>
         <w:id w:val="-2041275702"/>
         <w:docPartObj>
           <w:docPartGallery w:val="Table of Contents"/>
@@ -489,12 +498,7 @@
       </w:sdtPr>
       <w:sdtEndPr>
         <w:rPr>
-          <w:rFonts w:asciiTheme="minorHAnsi" w:eastAsiaTheme="minorEastAsia" w:hAnsiTheme="minorHAnsi" w:cstheme="minorBidi"/>
-          <w:smallCaps w:val="0"/>
           <w:noProof/>
-          <w:color w:val="auto"/>
-          <w:sz w:val="22"/>
-          <w:szCs w:val="22"/>
         </w:rPr>
       </w:sdtEndPr>
       <w:sdtContent>
@@ -2161,14 +2165,13 @@
           <w:lang w:val="nl-NL"/>
         </w:rPr>
       </w:pPr>
+      <w:bookmarkStart w:id="1" w:name="_GoBack"/>
       <w:r>
         <w:rPr>
           <w:lang w:val="nl-NL"/>
         </w:rPr>
         <w:br w:type="page"/>
       </w:r>
-      <w:bookmarkStart w:id="1" w:name="_GoBack"/>
-      <w:bookmarkEnd w:id="1"/>
     </w:p>
     <w:p>
       <w:pPr>
@@ -2178,6 +2181,7 @@
         </w:rPr>
       </w:pPr>
       <w:bookmarkStart w:id="2" w:name="_Toc510443282"/>
+      <w:bookmarkEnd w:id="1"/>
       <w:r>
         <w:rPr>
           <w:lang w:val="nl-NL"/>
@@ -2654,6 +2658,78 @@
         <w:t>Bronnen</w:t>
       </w:r>
       <w:bookmarkEnd w:id="19"/>
+    </w:p>
+    <w:p>
+      <w:pPr>
+        <w:rPr>
+          <w:rFonts w:asciiTheme="majorHAnsi" w:eastAsiaTheme="majorEastAsia" w:hAnsiTheme="majorHAnsi" w:cstheme="majorBidi"/>
+          <w:b/>
+          <w:bCs/>
+          <w:smallCaps/>
+          <w:color w:val="000000" w:themeColor="text1"/>
+          <w:sz w:val="36"/>
+          <w:szCs w:val="36"/>
+          <w:lang w:val="nl-NL"/>
+        </w:rPr>
+      </w:pPr>
+      <w:r>
+        <w:rPr>
+          <w:lang w:val="nl-NL"/>
+        </w:rPr>
+        <w:br w:type="page"/>
+      </w:r>
+    </w:p>
+    <w:p>
+      <w:pPr>
+        <w:pStyle w:val="Heading1"/>
+        <w:rPr>
+          <w:lang w:val="nl-NL"/>
+        </w:rPr>
+      </w:pPr>
+      <w:r>
+        <w:rPr>
+          <w:lang w:val="nl-NL"/>
+        </w:rPr>
+        <w:lastRenderedPageBreak/>
+        <w:t>Blaat</w:t>
+      </w:r>
+    </w:p>
+    <w:p>
+      <w:pPr>
+        <w:pStyle w:val="NormalWeb"/>
+        <w:shd w:val="clear" w:color="auto" w:fill="FFFFFF"/>
+        <w:spacing w:before="0" w:beforeAutospacing="0" w:after="300" w:afterAutospacing="0"/>
+        <w:rPr>
+          <w:rFonts w:ascii="Open Sans" w:hAnsi="Open Sans" w:cs="Open Sans"/>
+          <w:color w:val="6C6D70"/>
+          <w:sz w:val="23"/>
+          <w:szCs w:val="23"/>
+          <w:lang w:val="nl-NL"/>
+        </w:rPr>
+      </w:pPr>
+      <w:r>
+        <w:rPr>
+          <w:rFonts w:ascii="Open Sans" w:hAnsi="Open Sans" w:cs="Open Sans"/>
+          <w:color w:val="6C6D70"/>
+          <w:sz w:val="23"/>
+          <w:szCs w:val="23"/>
+          <w:lang w:val="nl-NL"/>
+        </w:rPr>
+        <w:t> </w:t>
+      </w:r>
+    </w:p>
+    <w:p>
+      <w:pPr>
+        <w:shd w:val="clear" w:color="auto" w:fill="FFFFFF"/>
+        <w:spacing w:before="100" w:beforeAutospacing="1" w:after="100" w:afterAutospacing="1" w:line="240" w:lineRule="auto"/>
+        <w:rPr>
+          <w:rFonts w:ascii="Open Sans" w:eastAsia="Times New Roman" w:hAnsi="Open Sans" w:cs="Open Sans"/>
+          <w:color w:val="6C6D70"/>
+          <w:sz w:val="23"/>
+          <w:szCs w:val="23"/>
+          <w:lang w:val="nl-NL"/>
+        </w:rPr>
+      </w:pPr>
     </w:p>
     <w:sectPr>
       <w:footerReference w:type="default" r:id="rId10"/>
@@ -2948,6 +3024,643 @@
       </w:pPr>
     </w:lvl>
   </w:abstractNum>
+  <w:abstractNum w:abstractNumId="1" w15:restartNumberingAfterBreak="0">
+    <w:nsid w:val="29D227CC"/>
+    <w:multiLevelType w:val="hybridMultilevel"/>
+    <w:tmpl w:val="DAB02B34"/>
+    <w:lvl w:ilvl="0" w:tplc="04090001">
+      <w:start w:val="1"/>
+      <w:numFmt w:val="bullet"/>
+      <w:lvlText w:val=""/>
+      <w:lvlJc w:val="left"/>
+      <w:pPr>
+        <w:ind w:left="1440" w:hanging="360"/>
+      </w:pPr>
+      <w:rPr>
+        <w:rFonts w:ascii="Symbol" w:hAnsi="Symbol" w:hint="default"/>
+      </w:rPr>
+    </w:lvl>
+    <w:lvl w:ilvl="1" w:tplc="04090003" w:tentative="1">
+      <w:start w:val="1"/>
+      <w:numFmt w:val="bullet"/>
+      <w:lvlText w:val="o"/>
+      <w:lvlJc w:val="left"/>
+      <w:pPr>
+        <w:ind w:left="2160" w:hanging="360"/>
+      </w:pPr>
+      <w:rPr>
+        <w:rFonts w:ascii="Courier New" w:hAnsi="Courier New" w:cs="Courier New" w:hint="default"/>
+      </w:rPr>
+    </w:lvl>
+    <w:lvl w:ilvl="2" w:tplc="04090005" w:tentative="1">
+      <w:start w:val="1"/>
+      <w:numFmt w:val="bullet"/>
+      <w:lvlText w:val=""/>
+      <w:lvlJc w:val="left"/>
+      <w:pPr>
+        <w:ind w:left="2880" w:hanging="360"/>
+      </w:pPr>
+      <w:rPr>
+        <w:rFonts w:ascii="Wingdings" w:hAnsi="Wingdings" w:hint="default"/>
+      </w:rPr>
+    </w:lvl>
+    <w:lvl w:ilvl="3" w:tplc="04090001" w:tentative="1">
+      <w:start w:val="1"/>
+      <w:numFmt w:val="bullet"/>
+      <w:lvlText w:val=""/>
+      <w:lvlJc w:val="left"/>
+      <w:pPr>
+        <w:ind w:left="3600" w:hanging="360"/>
+      </w:pPr>
+      <w:rPr>
+        <w:rFonts w:ascii="Symbol" w:hAnsi="Symbol" w:hint="default"/>
+      </w:rPr>
+    </w:lvl>
+    <w:lvl w:ilvl="4" w:tplc="04090003" w:tentative="1">
+      <w:start w:val="1"/>
+      <w:numFmt w:val="bullet"/>
+      <w:lvlText w:val="o"/>
+      <w:lvlJc w:val="left"/>
+      <w:pPr>
+        <w:ind w:left="4320" w:hanging="360"/>
+      </w:pPr>
+      <w:rPr>
+        <w:rFonts w:ascii="Courier New" w:hAnsi="Courier New" w:cs="Courier New" w:hint="default"/>
+      </w:rPr>
+    </w:lvl>
+    <w:lvl w:ilvl="5" w:tplc="04090005" w:tentative="1">
+      <w:start w:val="1"/>
+      <w:numFmt w:val="bullet"/>
+      <w:lvlText w:val=""/>
+      <w:lvlJc w:val="left"/>
+      <w:pPr>
+        <w:ind w:left="5040" w:hanging="360"/>
+      </w:pPr>
+      <w:rPr>
+        <w:rFonts w:ascii="Wingdings" w:hAnsi="Wingdings" w:hint="default"/>
+      </w:rPr>
+    </w:lvl>
+    <w:lvl w:ilvl="6" w:tplc="04090001" w:tentative="1">
+      <w:start w:val="1"/>
+      <w:numFmt w:val="bullet"/>
+      <w:lvlText w:val=""/>
+      <w:lvlJc w:val="left"/>
+      <w:pPr>
+        <w:ind w:left="5760" w:hanging="360"/>
+      </w:pPr>
+      <w:rPr>
+        <w:rFonts w:ascii="Symbol" w:hAnsi="Symbol" w:hint="default"/>
+      </w:rPr>
+    </w:lvl>
+    <w:lvl w:ilvl="7" w:tplc="04090003" w:tentative="1">
+      <w:start w:val="1"/>
+      <w:numFmt w:val="bullet"/>
+      <w:lvlText w:val="o"/>
+      <w:lvlJc w:val="left"/>
+      <w:pPr>
+        <w:ind w:left="6480" w:hanging="360"/>
+      </w:pPr>
+      <w:rPr>
+        <w:rFonts w:ascii="Courier New" w:hAnsi="Courier New" w:cs="Courier New" w:hint="default"/>
+      </w:rPr>
+    </w:lvl>
+    <w:lvl w:ilvl="8" w:tplc="04090005" w:tentative="1">
+      <w:start w:val="1"/>
+      <w:numFmt w:val="bullet"/>
+      <w:lvlText w:val=""/>
+      <w:lvlJc w:val="left"/>
+      <w:pPr>
+        <w:ind w:left="7200" w:hanging="360"/>
+      </w:pPr>
+      <w:rPr>
+        <w:rFonts w:ascii="Wingdings" w:hAnsi="Wingdings" w:hint="default"/>
+      </w:rPr>
+    </w:lvl>
+  </w:abstractNum>
+  <w:abstractNum w:abstractNumId="2" w15:restartNumberingAfterBreak="0">
+    <w:nsid w:val="48162B35"/>
+    <w:multiLevelType w:val="hybridMultilevel"/>
+    <w:tmpl w:val="BCDA7AE6"/>
+    <w:lvl w:ilvl="0" w:tplc="04090001">
+      <w:start w:val="1"/>
+      <w:numFmt w:val="bullet"/>
+      <w:lvlText w:val=""/>
+      <w:lvlJc w:val="left"/>
+      <w:pPr>
+        <w:ind w:left="720" w:hanging="360"/>
+      </w:pPr>
+      <w:rPr>
+        <w:rFonts w:ascii="Symbol" w:hAnsi="Symbol" w:hint="default"/>
+      </w:rPr>
+    </w:lvl>
+    <w:lvl w:ilvl="1" w:tplc="04090003" w:tentative="1">
+      <w:start w:val="1"/>
+      <w:numFmt w:val="bullet"/>
+      <w:lvlText w:val="o"/>
+      <w:lvlJc w:val="left"/>
+      <w:pPr>
+        <w:ind w:left="1440" w:hanging="360"/>
+      </w:pPr>
+      <w:rPr>
+        <w:rFonts w:ascii="Courier New" w:hAnsi="Courier New" w:cs="Courier New" w:hint="default"/>
+      </w:rPr>
+    </w:lvl>
+    <w:lvl w:ilvl="2" w:tplc="04090005" w:tentative="1">
+      <w:start w:val="1"/>
+      <w:numFmt w:val="bullet"/>
+      <w:lvlText w:val=""/>
+      <w:lvlJc w:val="left"/>
+      <w:pPr>
+        <w:ind w:left="2160" w:hanging="360"/>
+      </w:pPr>
+      <w:rPr>
+        <w:rFonts w:ascii="Wingdings" w:hAnsi="Wingdings" w:hint="default"/>
+      </w:rPr>
+    </w:lvl>
+    <w:lvl w:ilvl="3" w:tplc="04090001" w:tentative="1">
+      <w:start w:val="1"/>
+      <w:numFmt w:val="bullet"/>
+      <w:lvlText w:val=""/>
+      <w:lvlJc w:val="left"/>
+      <w:pPr>
+        <w:ind w:left="2880" w:hanging="360"/>
+      </w:pPr>
+      <w:rPr>
+        <w:rFonts w:ascii="Symbol" w:hAnsi="Symbol" w:hint="default"/>
+      </w:rPr>
+    </w:lvl>
+    <w:lvl w:ilvl="4" w:tplc="04090003" w:tentative="1">
+      <w:start w:val="1"/>
+      <w:numFmt w:val="bullet"/>
+      <w:lvlText w:val="o"/>
+      <w:lvlJc w:val="left"/>
+      <w:pPr>
+        <w:ind w:left="3600" w:hanging="360"/>
+      </w:pPr>
+      <w:rPr>
+        <w:rFonts w:ascii="Courier New" w:hAnsi="Courier New" w:cs="Courier New" w:hint="default"/>
+      </w:rPr>
+    </w:lvl>
+    <w:lvl w:ilvl="5" w:tplc="04090005" w:tentative="1">
+      <w:start w:val="1"/>
+      <w:numFmt w:val="bullet"/>
+      <w:lvlText w:val=""/>
+      <w:lvlJc w:val="left"/>
+      <w:pPr>
+        <w:ind w:left="4320" w:hanging="360"/>
+      </w:pPr>
+      <w:rPr>
+        <w:rFonts w:ascii="Wingdings" w:hAnsi="Wingdings" w:hint="default"/>
+      </w:rPr>
+    </w:lvl>
+    <w:lvl w:ilvl="6" w:tplc="04090001" w:tentative="1">
+      <w:start w:val="1"/>
+      <w:numFmt w:val="bullet"/>
+      <w:lvlText w:val=""/>
+      <w:lvlJc w:val="left"/>
+      <w:pPr>
+        <w:ind w:left="5040" w:hanging="360"/>
+      </w:pPr>
+      <w:rPr>
+        <w:rFonts w:ascii="Symbol" w:hAnsi="Symbol" w:hint="default"/>
+      </w:rPr>
+    </w:lvl>
+    <w:lvl w:ilvl="7" w:tplc="04090003" w:tentative="1">
+      <w:start w:val="1"/>
+      <w:numFmt w:val="bullet"/>
+      <w:lvlText w:val="o"/>
+      <w:lvlJc w:val="left"/>
+      <w:pPr>
+        <w:ind w:left="5760" w:hanging="360"/>
+      </w:pPr>
+      <w:rPr>
+        <w:rFonts w:ascii="Courier New" w:hAnsi="Courier New" w:cs="Courier New" w:hint="default"/>
+      </w:rPr>
+    </w:lvl>
+    <w:lvl w:ilvl="8" w:tplc="04090005" w:tentative="1">
+      <w:start w:val="1"/>
+      <w:numFmt w:val="bullet"/>
+      <w:lvlText w:val=""/>
+      <w:lvlJc w:val="left"/>
+      <w:pPr>
+        <w:ind w:left="6480" w:hanging="360"/>
+      </w:pPr>
+      <w:rPr>
+        <w:rFonts w:ascii="Wingdings" w:hAnsi="Wingdings" w:hint="default"/>
+      </w:rPr>
+    </w:lvl>
+  </w:abstractNum>
+  <w:abstractNum w:abstractNumId="3" w15:restartNumberingAfterBreak="0">
+    <w:nsid w:val="60BE1D37"/>
+    <w:multiLevelType w:val="multilevel"/>
+    <w:tmpl w:val="088090EC"/>
+    <w:lvl w:ilvl="0">
+      <w:start w:val="1"/>
+      <w:numFmt w:val="bullet"/>
+      <w:lvlText w:val=""/>
+      <w:lvlJc w:val="left"/>
+      <w:pPr>
+        <w:tabs>
+          <w:tab w:val="num" w:pos="720"/>
+        </w:tabs>
+        <w:ind w:left="720" w:hanging="360"/>
+      </w:pPr>
+      <w:rPr>
+        <w:rFonts w:ascii="Symbol" w:hAnsi="Symbol" w:hint="default"/>
+        <w:sz w:val="20"/>
+      </w:rPr>
+    </w:lvl>
+    <w:lvl w:ilvl="1" w:tentative="1">
+      <w:start w:val="1"/>
+      <w:numFmt w:val="bullet"/>
+      <w:lvlText w:val="o"/>
+      <w:lvlJc w:val="left"/>
+      <w:pPr>
+        <w:tabs>
+          <w:tab w:val="num" w:pos="1440"/>
+        </w:tabs>
+        <w:ind w:left="1440" w:hanging="360"/>
+      </w:pPr>
+      <w:rPr>
+        <w:rFonts w:ascii="Courier New" w:hAnsi="Courier New" w:hint="default"/>
+        <w:sz w:val="20"/>
+      </w:rPr>
+    </w:lvl>
+    <w:lvl w:ilvl="2" w:tentative="1">
+      <w:start w:val="1"/>
+      <w:numFmt w:val="bullet"/>
+      <w:lvlText w:val=""/>
+      <w:lvlJc w:val="left"/>
+      <w:pPr>
+        <w:tabs>
+          <w:tab w:val="num" w:pos="2160"/>
+        </w:tabs>
+        <w:ind w:left="2160" w:hanging="360"/>
+      </w:pPr>
+      <w:rPr>
+        <w:rFonts w:ascii="Wingdings" w:hAnsi="Wingdings" w:hint="default"/>
+        <w:sz w:val="20"/>
+      </w:rPr>
+    </w:lvl>
+    <w:lvl w:ilvl="3" w:tentative="1">
+      <w:start w:val="1"/>
+      <w:numFmt w:val="bullet"/>
+      <w:lvlText w:val=""/>
+      <w:lvlJc w:val="left"/>
+      <w:pPr>
+        <w:tabs>
+          <w:tab w:val="num" w:pos="2880"/>
+        </w:tabs>
+        <w:ind w:left="2880" w:hanging="360"/>
+      </w:pPr>
+      <w:rPr>
+        <w:rFonts w:ascii="Wingdings" w:hAnsi="Wingdings" w:hint="default"/>
+        <w:sz w:val="20"/>
+      </w:rPr>
+    </w:lvl>
+    <w:lvl w:ilvl="4" w:tentative="1">
+      <w:start w:val="1"/>
+      <w:numFmt w:val="bullet"/>
+      <w:lvlText w:val=""/>
+      <w:lvlJc w:val="left"/>
+      <w:pPr>
+        <w:tabs>
+          <w:tab w:val="num" w:pos="3600"/>
+        </w:tabs>
+        <w:ind w:left="3600" w:hanging="360"/>
+      </w:pPr>
+      <w:rPr>
+        <w:rFonts w:ascii="Wingdings" w:hAnsi="Wingdings" w:hint="default"/>
+        <w:sz w:val="20"/>
+      </w:rPr>
+    </w:lvl>
+    <w:lvl w:ilvl="5" w:tentative="1">
+      <w:start w:val="1"/>
+      <w:numFmt w:val="bullet"/>
+      <w:lvlText w:val=""/>
+      <w:lvlJc w:val="left"/>
+      <w:pPr>
+        <w:tabs>
+          <w:tab w:val="num" w:pos="4320"/>
+        </w:tabs>
+        <w:ind w:left="4320" w:hanging="360"/>
+      </w:pPr>
+      <w:rPr>
+        <w:rFonts w:ascii="Wingdings" w:hAnsi="Wingdings" w:hint="default"/>
+        <w:sz w:val="20"/>
+      </w:rPr>
+    </w:lvl>
+    <w:lvl w:ilvl="6" w:tentative="1">
+      <w:start w:val="1"/>
+      <w:numFmt w:val="bullet"/>
+      <w:lvlText w:val=""/>
+      <w:lvlJc w:val="left"/>
+      <w:pPr>
+        <w:tabs>
+          <w:tab w:val="num" w:pos="5040"/>
+        </w:tabs>
+        <w:ind w:left="5040" w:hanging="360"/>
+      </w:pPr>
+      <w:rPr>
+        <w:rFonts w:ascii="Wingdings" w:hAnsi="Wingdings" w:hint="default"/>
+        <w:sz w:val="20"/>
+      </w:rPr>
+    </w:lvl>
+    <w:lvl w:ilvl="7" w:tentative="1">
+      <w:start w:val="1"/>
+      <w:numFmt w:val="bullet"/>
+      <w:lvlText w:val=""/>
+      <w:lvlJc w:val="left"/>
+      <w:pPr>
+        <w:tabs>
+          <w:tab w:val="num" w:pos="5760"/>
+        </w:tabs>
+        <w:ind w:left="5760" w:hanging="360"/>
+      </w:pPr>
+      <w:rPr>
+        <w:rFonts w:ascii="Wingdings" w:hAnsi="Wingdings" w:hint="default"/>
+        <w:sz w:val="20"/>
+      </w:rPr>
+    </w:lvl>
+    <w:lvl w:ilvl="8" w:tentative="1">
+      <w:start w:val="1"/>
+      <w:numFmt w:val="bullet"/>
+      <w:lvlText w:val=""/>
+      <w:lvlJc w:val="left"/>
+      <w:pPr>
+        <w:tabs>
+          <w:tab w:val="num" w:pos="6480"/>
+        </w:tabs>
+        <w:ind w:left="6480" w:hanging="360"/>
+      </w:pPr>
+      <w:rPr>
+        <w:rFonts w:ascii="Wingdings" w:hAnsi="Wingdings" w:hint="default"/>
+        <w:sz w:val="20"/>
+      </w:rPr>
+    </w:lvl>
+  </w:abstractNum>
+  <w:abstractNum w:abstractNumId="4" w15:restartNumberingAfterBreak="0">
+    <w:nsid w:val="6E853880"/>
+    <w:multiLevelType w:val="multilevel"/>
+    <w:tmpl w:val="82A0AF6A"/>
+    <w:lvl w:ilvl="0">
+      <w:start w:val="1"/>
+      <w:numFmt w:val="bullet"/>
+      <w:lvlText w:val=""/>
+      <w:lvlJc w:val="left"/>
+      <w:pPr>
+        <w:tabs>
+          <w:tab w:val="num" w:pos="720"/>
+        </w:tabs>
+        <w:ind w:left="720" w:hanging="360"/>
+      </w:pPr>
+      <w:rPr>
+        <w:rFonts w:ascii="Symbol" w:hAnsi="Symbol" w:hint="default"/>
+        <w:sz w:val="20"/>
+      </w:rPr>
+    </w:lvl>
+    <w:lvl w:ilvl="1">
+      <w:start w:val="1"/>
+      <w:numFmt w:val="bullet"/>
+      <w:lvlText w:val="o"/>
+      <w:lvlJc w:val="left"/>
+      <w:pPr>
+        <w:tabs>
+          <w:tab w:val="num" w:pos="1440"/>
+        </w:tabs>
+        <w:ind w:left="1440" w:hanging="360"/>
+      </w:pPr>
+      <w:rPr>
+        <w:rFonts w:ascii="Courier New" w:hAnsi="Courier New" w:hint="default"/>
+        <w:sz w:val="20"/>
+      </w:rPr>
+    </w:lvl>
+    <w:lvl w:ilvl="2" w:tentative="1">
+      <w:start w:val="1"/>
+      <w:numFmt w:val="bullet"/>
+      <w:lvlText w:val=""/>
+      <w:lvlJc w:val="left"/>
+      <w:pPr>
+        <w:tabs>
+          <w:tab w:val="num" w:pos="2160"/>
+        </w:tabs>
+        <w:ind w:left="2160" w:hanging="360"/>
+      </w:pPr>
+      <w:rPr>
+        <w:rFonts w:ascii="Wingdings" w:hAnsi="Wingdings" w:hint="default"/>
+        <w:sz w:val="20"/>
+      </w:rPr>
+    </w:lvl>
+    <w:lvl w:ilvl="3" w:tentative="1">
+      <w:start w:val="1"/>
+      <w:numFmt w:val="bullet"/>
+      <w:lvlText w:val=""/>
+      <w:lvlJc w:val="left"/>
+      <w:pPr>
+        <w:tabs>
+          <w:tab w:val="num" w:pos="2880"/>
+        </w:tabs>
+        <w:ind w:left="2880" w:hanging="360"/>
+      </w:pPr>
+      <w:rPr>
+        <w:rFonts w:ascii="Wingdings" w:hAnsi="Wingdings" w:hint="default"/>
+        <w:sz w:val="20"/>
+      </w:rPr>
+    </w:lvl>
+    <w:lvl w:ilvl="4" w:tentative="1">
+      <w:start w:val="1"/>
+      <w:numFmt w:val="bullet"/>
+      <w:lvlText w:val=""/>
+      <w:lvlJc w:val="left"/>
+      <w:pPr>
+        <w:tabs>
+          <w:tab w:val="num" w:pos="3600"/>
+        </w:tabs>
+        <w:ind w:left="3600" w:hanging="360"/>
+      </w:pPr>
+      <w:rPr>
+        <w:rFonts w:ascii="Wingdings" w:hAnsi="Wingdings" w:hint="default"/>
+        <w:sz w:val="20"/>
+      </w:rPr>
+    </w:lvl>
+    <w:lvl w:ilvl="5" w:tentative="1">
+      <w:start w:val="1"/>
+      <w:numFmt w:val="bullet"/>
+      <w:lvlText w:val=""/>
+      <w:lvlJc w:val="left"/>
+      <w:pPr>
+        <w:tabs>
+          <w:tab w:val="num" w:pos="4320"/>
+        </w:tabs>
+        <w:ind w:left="4320" w:hanging="360"/>
+      </w:pPr>
+      <w:rPr>
+        <w:rFonts w:ascii="Wingdings" w:hAnsi="Wingdings" w:hint="default"/>
+        <w:sz w:val="20"/>
+      </w:rPr>
+    </w:lvl>
+    <w:lvl w:ilvl="6" w:tentative="1">
+      <w:start w:val="1"/>
+      <w:numFmt w:val="bullet"/>
+      <w:lvlText w:val=""/>
+      <w:lvlJc w:val="left"/>
+      <w:pPr>
+        <w:tabs>
+          <w:tab w:val="num" w:pos="5040"/>
+        </w:tabs>
+        <w:ind w:left="5040" w:hanging="360"/>
+      </w:pPr>
+      <w:rPr>
+        <w:rFonts w:ascii="Wingdings" w:hAnsi="Wingdings" w:hint="default"/>
+        <w:sz w:val="20"/>
+      </w:rPr>
+    </w:lvl>
+    <w:lvl w:ilvl="7" w:tentative="1">
+      <w:start w:val="1"/>
+      <w:numFmt w:val="bullet"/>
+      <w:lvlText w:val=""/>
+      <w:lvlJc w:val="left"/>
+      <w:pPr>
+        <w:tabs>
+          <w:tab w:val="num" w:pos="5760"/>
+        </w:tabs>
+        <w:ind w:left="5760" w:hanging="360"/>
+      </w:pPr>
+      <w:rPr>
+        <w:rFonts w:ascii="Wingdings" w:hAnsi="Wingdings" w:hint="default"/>
+        <w:sz w:val="20"/>
+      </w:rPr>
+    </w:lvl>
+    <w:lvl w:ilvl="8" w:tentative="1">
+      <w:start w:val="1"/>
+      <w:numFmt w:val="bullet"/>
+      <w:lvlText w:val=""/>
+      <w:lvlJc w:val="left"/>
+      <w:pPr>
+        <w:tabs>
+          <w:tab w:val="num" w:pos="6480"/>
+        </w:tabs>
+        <w:ind w:left="6480" w:hanging="360"/>
+      </w:pPr>
+      <w:rPr>
+        <w:rFonts w:ascii="Wingdings" w:hAnsi="Wingdings" w:hint="default"/>
+        <w:sz w:val="20"/>
+      </w:rPr>
+    </w:lvl>
+  </w:abstractNum>
+  <w:abstractNum w:abstractNumId="5" w15:restartNumberingAfterBreak="0">
+    <w:nsid w:val="78D43C17"/>
+    <w:multiLevelType w:val="hybridMultilevel"/>
+    <w:tmpl w:val="D6E6B416"/>
+    <w:lvl w:ilvl="0" w:tplc="04090001">
+      <w:start w:val="1"/>
+      <w:numFmt w:val="bullet"/>
+      <w:lvlText w:val=""/>
+      <w:lvlJc w:val="left"/>
+      <w:pPr>
+        <w:ind w:left="720" w:hanging="360"/>
+      </w:pPr>
+      <w:rPr>
+        <w:rFonts w:ascii="Symbol" w:hAnsi="Symbol" w:hint="default"/>
+      </w:rPr>
+    </w:lvl>
+    <w:lvl w:ilvl="1" w:tplc="04090003" w:tentative="1">
+      <w:start w:val="1"/>
+      <w:numFmt w:val="bullet"/>
+      <w:lvlText w:val="o"/>
+      <w:lvlJc w:val="left"/>
+      <w:pPr>
+        <w:ind w:left="1440" w:hanging="360"/>
+      </w:pPr>
+      <w:rPr>
+        <w:rFonts w:ascii="Courier New" w:hAnsi="Courier New" w:cs="Courier New" w:hint="default"/>
+      </w:rPr>
+    </w:lvl>
+    <w:lvl w:ilvl="2" w:tplc="04090005" w:tentative="1">
+      <w:start w:val="1"/>
+      <w:numFmt w:val="bullet"/>
+      <w:lvlText w:val=""/>
+      <w:lvlJc w:val="left"/>
+      <w:pPr>
+        <w:ind w:left="2160" w:hanging="360"/>
+      </w:pPr>
+      <w:rPr>
+        <w:rFonts w:ascii="Wingdings" w:hAnsi="Wingdings" w:hint="default"/>
+      </w:rPr>
+    </w:lvl>
+    <w:lvl w:ilvl="3" w:tplc="04090001" w:tentative="1">
+      <w:start w:val="1"/>
+      <w:numFmt w:val="bullet"/>
+      <w:lvlText w:val=""/>
+      <w:lvlJc w:val="left"/>
+      <w:pPr>
+        <w:ind w:left="2880" w:hanging="360"/>
+      </w:pPr>
+      <w:rPr>
+        <w:rFonts w:ascii="Symbol" w:hAnsi="Symbol" w:hint="default"/>
+      </w:rPr>
+    </w:lvl>
+    <w:lvl w:ilvl="4" w:tplc="04090003" w:tentative="1">
+      <w:start w:val="1"/>
+      <w:numFmt w:val="bullet"/>
+      <w:lvlText w:val="o"/>
+      <w:lvlJc w:val="left"/>
+      <w:pPr>
+        <w:ind w:left="3600" w:hanging="360"/>
+      </w:pPr>
+      <w:rPr>
+        <w:rFonts w:ascii="Courier New" w:hAnsi="Courier New" w:cs="Courier New" w:hint="default"/>
+      </w:rPr>
+    </w:lvl>
+    <w:lvl w:ilvl="5" w:tplc="04090005" w:tentative="1">
+      <w:start w:val="1"/>
+      <w:numFmt w:val="bullet"/>
+      <w:lvlText w:val=""/>
+      <w:lvlJc w:val="left"/>
+      <w:pPr>
+        <w:ind w:left="4320" w:hanging="360"/>
+      </w:pPr>
+      <w:rPr>
+        <w:rFonts w:ascii="Wingdings" w:hAnsi="Wingdings" w:hint="default"/>
+      </w:rPr>
+    </w:lvl>
+    <w:lvl w:ilvl="6" w:tplc="04090001" w:tentative="1">
+      <w:start w:val="1"/>
+      <w:numFmt w:val="bullet"/>
+      <w:lvlText w:val=""/>
+      <w:lvlJc w:val="left"/>
+      <w:pPr>
+        <w:ind w:left="5040" w:hanging="360"/>
+      </w:pPr>
+      <w:rPr>
+        <w:rFonts w:ascii="Symbol" w:hAnsi="Symbol" w:hint="default"/>
+      </w:rPr>
+    </w:lvl>
+    <w:lvl w:ilvl="7" w:tplc="04090003" w:tentative="1">
+      <w:start w:val="1"/>
+      <w:numFmt w:val="bullet"/>
+      <w:lvlText w:val="o"/>
+      <w:lvlJc w:val="left"/>
+      <w:pPr>
+        <w:ind w:left="5760" w:hanging="360"/>
+      </w:pPr>
+      <w:rPr>
+        <w:rFonts w:ascii="Courier New" w:hAnsi="Courier New" w:cs="Courier New" w:hint="default"/>
+      </w:rPr>
+    </w:lvl>
+    <w:lvl w:ilvl="8" w:tplc="04090005" w:tentative="1">
+      <w:start w:val="1"/>
+      <w:numFmt w:val="bullet"/>
+      <w:lvlText w:val=""/>
+      <w:lvlJc w:val="left"/>
+      <w:pPr>
+        <w:ind w:left="6480" w:hanging="360"/>
+      </w:pPr>
+      <w:rPr>
+        <w:rFonts w:ascii="Wingdings" w:hAnsi="Wingdings" w:hint="default"/>
+      </w:rPr>
+    </w:lvl>
+  </w:abstractNum>
   <w:num w:numId="1">
     <w:abstractNumId w:val="0"/>
   </w:num>
@@ -2977,6 +3690,21 @@
   </w:num>
   <w:num w:numId="10">
     <w:abstractNumId w:val="0"/>
+  </w:num>
+  <w:num w:numId="11">
+    <w:abstractNumId w:val="3"/>
+  </w:num>
+  <w:num w:numId="12">
+    <w:abstractNumId w:val="5"/>
+  </w:num>
+  <w:num w:numId="13">
+    <w:abstractNumId w:val="4"/>
+  </w:num>
+  <w:num w:numId="14">
+    <w:abstractNumId w:val="1"/>
+  </w:num>
+  <w:num w:numId="15">
+    <w:abstractNumId w:val="2"/>
   </w:num>
 </w:numbering>
 </file>
@@ -4133,6 +4861,33 @@
     <w:uiPriority w:val="99"/>
     <w:rsid w:val="00260705"/>
   </w:style>
+  <w:style w:type="paragraph" w:styleId="ListParagraph">
+    <w:name w:val="List Paragraph"/>
+    <w:basedOn w:val="Normal"/>
+    <w:uiPriority w:val="34"/>
+    <w:qFormat/>
+    <w:rsid w:val="00E84F03"/>
+    <w:pPr>
+      <w:ind w:left="720"/>
+      <w:contextualSpacing/>
+    </w:pPr>
+  </w:style>
+  <w:style w:type="paragraph" w:styleId="NormalWeb">
+    <w:name w:val="Normal (Web)"/>
+    <w:basedOn w:val="Normal"/>
+    <w:uiPriority w:val="99"/>
+    <w:semiHidden/>
+    <w:unhideWhenUsed/>
+    <w:rsid w:val="00C61108"/>
+    <w:pPr>
+      <w:spacing w:before="100" w:beforeAutospacing="1" w:after="100" w:afterAutospacing="1" w:line="240" w:lineRule="auto"/>
+    </w:pPr>
+    <w:rPr>
+      <w:rFonts w:ascii="Times New Roman" w:eastAsia="Times New Roman" w:hAnsi="Times New Roman" w:cs="Times New Roman"/>
+      <w:sz w:val="24"/>
+      <w:szCs w:val="24"/>
+    </w:rPr>
+  </w:style>
 </w:styles>
 </file>
 
@@ -4436,7 +5191,7 @@
 </file>
 
 <file path=customXml/itemProps1.xml><?xml version="1.0" encoding="utf-8"?>
-<ds:datastoreItem xmlns:ds="http://schemas.openxmlformats.org/officeDocument/2006/customXml" ds:itemID="{FF7D2651-1AFA-4788-95E3-313DE15DFA49}">
+<ds:datastoreItem xmlns:ds="http://schemas.openxmlformats.org/officeDocument/2006/customXml" ds:itemID="{7422F8C3-AEE8-4403-81A0-A0BB2DA934E9}">
   <ds:schemaRefs>
     <ds:schemaRef ds:uri="http://schemas.openxmlformats.org/officeDocument/2006/bibliography"/>
   </ds:schemaRefs>

</xml_diff>